<commit_message>
merge with openoffice and livedocx
</commit_message>
<xml_diff>
--- a/plugin_code/Branded_CV_Export_v2/templates/Default_CV_template.docx
+++ b/plugin_code/Branded_CV_Export_v2/templates/Default_CV_template.docx
@@ -1,10 +1,10 @@
 
 <file path=word/document.xml><?xml version="1.0" encoding="utf-8"?>
-<w:document xmlns:wpc="http://schemas.microsoft.com/office/word/2010/wordprocessingCanvas" xmlns:mo="http://schemas.microsoft.com/office/mac/office/2008/main" xmlns:mc="http://schemas.openxmlformats.org/markup-compatibility/2006" xmlns:mv="urn:schemas-microsoft-com:mac:vml" xmlns:o="urn:schemas-microsoft-com:office:office" xmlns:r="http://schemas.openxmlformats.org/officeDocument/2006/relationships" xmlns:m="http://schemas.openxmlformats.org/officeDocument/2006/math" xmlns:v="urn:schemas-microsoft-com:vml" xmlns:wp14="http://schemas.microsoft.com/office/word/2010/wordprocessingDrawing" xmlns:wp="http://schemas.openxmlformats.org/drawingml/2006/wordprocessingDrawing" xmlns:w10="urn:schemas-microsoft-com:office:word" xmlns:w="http://schemas.openxmlformats.org/wordprocessingml/2006/main" xmlns:w14="http://schemas.microsoft.com/office/word/2010/wordml" xmlns:wpg="http://schemas.microsoft.com/office/word/2010/wordprocessingGroup" xmlns:wpi="http://schemas.microsoft.com/office/word/2010/wordprocessingInk" xmlns:wne="http://schemas.microsoft.com/office/word/2006/wordml" xmlns:wps="http://schemas.microsoft.com/office/word/2010/wordprocessingShape" mc:Ignorable="w14 wp14">
+<w:document xmlns:ve="http://schemas.openxmlformats.org/markup-compatibility/2006" xmlns:o="urn:schemas-microsoft-com:office:office" xmlns:r="http://schemas.openxmlformats.org/officeDocument/2006/relationships" xmlns:m="http://schemas.openxmlformats.org/officeDocument/2006/math" xmlns:v="urn:schemas-microsoft-com:vml" xmlns:wp="http://schemas.openxmlformats.org/drawingml/2006/wordprocessingDrawing" xmlns:w10="urn:schemas-microsoft-com:office:word" xmlns:w="http://schemas.openxmlformats.org/wordprocessingml/2006/main" xmlns:wne="http://schemas.microsoft.com/office/word/2006/wordml">
   <w:body>
     <w:p>
       <w:pPr>
-        <w:pStyle w:val="Heading1"/>
+        <w:pStyle w:val="1"/>
       </w:pPr>
       <w:r>
         <w:t>This is our default template</w:t>
@@ -13,96 +13,77 @@
     <w:p/>
     <w:p>
       <w:pPr>
-        <w:pStyle w:val="Heading2"/>
+        <w:pStyle w:val="2"/>
       </w:pPr>
       <w:r>
         <w:t>Summary</w:t>
       </w:r>
     </w:p>
     <w:p>
-      <w:r>
-        <w:t>&lt;&lt;</w:t>
-      </w:r>
-      <w:proofErr w:type="gramStart"/>
-      <w:r>
-        <w:t>summary</w:t>
-      </w:r>
-      <w:proofErr w:type="gramEnd"/>
-      <w:r>
-        <w:t>&gt;&gt;</w:t>
-      </w:r>
+      <w:fldSimple w:instr=" MERGEFIELD  summary  \* MERGEFORMAT ">
+        <w:r>
+          <w:rPr>
+            <w:noProof/>
+          </w:rPr>
+          <w:t>«summary»</w:t>
+        </w:r>
+      </w:fldSimple>
     </w:p>
     <w:p/>
     <w:p>
       <w:pPr>
-        <w:pStyle w:val="Heading2"/>
+        <w:pStyle w:val="2"/>
       </w:pPr>
       <w:r>
         <w:t>Key skills</w:t>
       </w:r>
     </w:p>
     <w:p>
-      <w:r>
-        <w:t>&lt;&lt;</w:t>
-      </w:r>
-      <w:proofErr w:type="gramStart"/>
-      <w:r>
-        <w:t>key</w:t>
-      </w:r>
-      <w:proofErr w:type="gramEnd"/>
-      <w:r>
-        <w:t>-skills</w:t>
-      </w:r>
-      <w:r>
-        <w:t>&gt;&gt;</w:t>
-      </w:r>
+      <w:fldSimple w:instr=" MERGEFIELD  key-skills  \* MERGEFORMAT ">
+        <w:r>
+          <w:rPr>
+            <w:noProof/>
+          </w:rPr>
+          <w:t>«key-skills»</w:t>
+        </w:r>
+      </w:fldSimple>
     </w:p>
     <w:p/>
     <w:p>
       <w:pPr>
-        <w:pStyle w:val="Heading2"/>
+        <w:pStyle w:val="2"/>
       </w:pPr>
       <w:r>
         <w:t>Work history</w:t>
       </w:r>
     </w:p>
     <w:p>
-      <w:r>
-        <w:t>&lt;&lt;</w:t>
-      </w:r>
-      <w:proofErr w:type="gramStart"/>
-      <w:r>
-        <w:t>work</w:t>
-      </w:r>
-      <w:proofErr w:type="gramEnd"/>
-      <w:r>
-        <w:t>-history</w:t>
-      </w:r>
-      <w:r>
-        <w:t>&gt;&gt;</w:t>
-      </w:r>
+      <w:fldSimple w:instr=" MERGEFIELD  work-history  \* MERGEFORMAT ">
+        <w:r>
+          <w:rPr>
+            <w:noProof/>
+          </w:rPr>
+          <w:t>«work-history»</w:t>
+        </w:r>
+      </w:fldSimple>
     </w:p>
-    <w:p/>
     <w:p>
       <w:pPr>
-        <w:pStyle w:val="Heading2"/>
+        <w:pStyle w:val="2"/>
       </w:pPr>
       <w:r>
         <w:t>Education</w:t>
       </w:r>
     </w:p>
     <w:p>
-      <w:r>
-        <w:t>&lt;&lt;</w:t>
-      </w:r>
-      <w:r>
-        <w:t>education</w:t>
-      </w:r>
-      <w:bookmarkStart w:id="0" w:name="_GoBack"/>
-      <w:bookmarkEnd w:id="0"/>
-      <w:r>
-        <w:t>&gt;&gt;</w:t>
-      </w:r>
+      <w:fldSimple w:instr=" MERGEFIELD  education  \* MERGEFORMAT ">
+        <w:r>
+          <w:rPr>
+            <w:noProof/>
+          </w:rPr>
+          <w:t>«education»</w:t>
+        </w:r>
+      </w:fldSimple>
     </w:p>
     <w:p/>
     <w:p/>
@@ -117,7 +98,7 @@
 </file>
 
 <file path=word/styles.xml><?xml version="1.0" encoding="utf-8"?>
-<w:styles xmlns:mc="http://schemas.openxmlformats.org/markup-compatibility/2006" xmlns:r="http://schemas.openxmlformats.org/officeDocument/2006/relationships" xmlns:w="http://schemas.openxmlformats.org/wordprocessingml/2006/main" xmlns:w14="http://schemas.microsoft.com/office/word/2010/wordml" mc:Ignorable="w14">
+<w:styles xmlns:r="http://schemas.openxmlformats.org/officeDocument/2006/relationships" xmlns:w="http://schemas.openxmlformats.org/wordprocessingml/2006/main">
   <w:docDefaults>
     <w:rPrDefault>
       <w:rPr>
@@ -129,7 +110,7 @@
     </w:rPrDefault>
     <w:pPrDefault/>
   </w:docDefaults>
-  <w:latentStyles w:defLockedState="0" w:defUIPriority="99" w:defSemiHidden="1" w:defUnhideWhenUsed="1" w:defQFormat="0" w:count="276">
+  <w:latentStyles w:defLockedState="0" w:defUIPriority="99" w:defSemiHidden="1" w:defUnhideWhenUsed="1" w:defQFormat="0" w:count="267">
     <w:lsdException w:name="Normal" w:semiHidden="0" w:uiPriority="0" w:unhideWhenUsed="0" w:qFormat="1"/>
     <w:lsdException w:name="heading 1" w:semiHidden="0" w:uiPriority="9" w:unhideWhenUsed="0" w:qFormat="1"/>
     <w:lsdException w:name="heading 2" w:uiPriority="9" w:qFormat="1"/>
@@ -268,7 +249,7 @@
     <w:lsdException w:name="Bibliography" w:uiPriority="37"/>
     <w:lsdException w:name="TOC Heading" w:uiPriority="39" w:qFormat="1"/>
   </w:latentStyles>
-  <w:style w:type="paragraph" w:default="1" w:styleId="Normal">
+  <w:style w:type="paragraph" w:default="1" w:styleId="a">
     <w:name w:val="Normal"/>
     <w:qFormat/>
     <w:rsid w:val="005B12C6"/>
@@ -276,11 +257,11 @@
       <w:rFonts w:ascii="Helvetica" w:hAnsi="Helvetica"/>
     </w:rPr>
   </w:style>
-  <w:style w:type="paragraph" w:styleId="Heading1">
+  <w:style w:type="paragraph" w:styleId="1">
     <w:name w:val="heading 1"/>
-    <w:basedOn w:val="Normal"/>
-    <w:next w:val="Normal"/>
-    <w:link w:val="Heading1Char"/>
+    <w:basedOn w:val="a"/>
+    <w:next w:val="a"/>
+    <w:link w:val="10"/>
     <w:uiPriority w:val="9"/>
     <w:qFormat/>
     <w:rsid w:val="005B12C6"/>
@@ -299,11 +280,11 @@
       <w:szCs w:val="32"/>
     </w:rPr>
   </w:style>
-  <w:style w:type="paragraph" w:styleId="Heading2">
+  <w:style w:type="paragraph" w:styleId="2">
     <w:name w:val="heading 2"/>
-    <w:basedOn w:val="Normal"/>
-    <w:next w:val="Normal"/>
-    <w:link w:val="Heading2Char"/>
+    <w:basedOn w:val="a"/>
+    <w:next w:val="a"/>
+    <w:link w:val="20"/>
     <w:uiPriority w:val="9"/>
     <w:unhideWhenUsed/>
     <w:qFormat/>
@@ -323,17 +304,18 @@
       <w:szCs w:val="26"/>
     </w:rPr>
   </w:style>
-  <w:style w:type="character" w:default="1" w:styleId="DefaultParagraphFont">
+  <w:style w:type="character" w:default="1" w:styleId="a0">
     <w:name w:val="Default Paragraph Font"/>
     <w:uiPriority w:val="1"/>
     <w:semiHidden/>
     <w:unhideWhenUsed/>
   </w:style>
-  <w:style w:type="table" w:default="1" w:styleId="TableNormal">
+  <w:style w:type="table" w:default="1" w:styleId="a1">
     <w:name w:val="Normal Table"/>
     <w:uiPriority w:val="99"/>
     <w:semiHidden/>
     <w:unhideWhenUsed/>
+    <w:qFormat/>
     <w:tblPr>
       <w:tblInd w:w="0" w:type="dxa"/>
       <w:tblCellMar>
@@ -344,16 +326,16 @@
       </w:tblCellMar>
     </w:tblPr>
   </w:style>
-  <w:style w:type="numbering" w:default="1" w:styleId="NoList">
+  <w:style w:type="numbering" w:default="1" w:styleId="a2">
     <w:name w:val="No List"/>
     <w:uiPriority w:val="99"/>
     <w:semiHidden/>
     <w:unhideWhenUsed/>
   </w:style>
-  <w:style w:type="character" w:customStyle="1" w:styleId="Heading1Char">
-    <w:name w:val="Heading 1 Char"/>
-    <w:basedOn w:val="DefaultParagraphFont"/>
-    <w:link w:val="Heading1"/>
+  <w:style w:type="character" w:customStyle="1" w:styleId="10">
+    <w:name w:val="Заголовок 1 Знак"/>
+    <w:basedOn w:val="a0"/>
+    <w:link w:val="1"/>
     <w:uiPriority w:val="9"/>
     <w:rsid w:val="005B12C6"/>
     <w:rPr>
@@ -365,10 +347,10 @@
       <w:szCs w:val="32"/>
     </w:rPr>
   </w:style>
-  <w:style w:type="character" w:customStyle="1" w:styleId="Heading2Char">
-    <w:name w:val="Heading 2 Char"/>
-    <w:basedOn w:val="DefaultParagraphFont"/>
-    <w:link w:val="Heading2"/>
+  <w:style w:type="character" w:customStyle="1" w:styleId="20">
+    <w:name w:val="Заголовок 2 Знак"/>
+    <w:basedOn w:val="a0"/>
+    <w:link w:val="2"/>
     <w:uiPriority w:val="9"/>
     <w:rsid w:val="005B12C6"/>
     <w:rPr>
@@ -380,11 +362,11 @@
       <w:szCs w:val="26"/>
     </w:rPr>
   </w:style>
-  <w:style w:type="paragraph" w:styleId="Title">
+  <w:style w:type="paragraph" w:styleId="a3">
     <w:name w:val="Title"/>
-    <w:basedOn w:val="Normal"/>
-    <w:next w:val="Normal"/>
-    <w:link w:val="TitleChar"/>
+    <w:basedOn w:val="a"/>
+    <w:next w:val="a"/>
+    <w:link w:val="a4"/>
     <w:uiPriority w:val="10"/>
     <w:qFormat/>
     <w:rsid w:val="005B12C6"/>
@@ -404,10 +386,10 @@
       <w:szCs w:val="52"/>
     </w:rPr>
   </w:style>
-  <w:style w:type="character" w:customStyle="1" w:styleId="TitleChar">
-    <w:name w:val="Title Char"/>
-    <w:basedOn w:val="DefaultParagraphFont"/>
-    <w:link w:val="Title"/>
+  <w:style w:type="character" w:customStyle="1" w:styleId="a4">
+    <w:name w:val="Название Знак"/>
+    <w:basedOn w:val="a0"/>
+    <w:link w:val="a3"/>
     <w:uiPriority w:val="10"/>
     <w:rsid w:val="005B12C6"/>
     <w:rPr>

</xml_diff>